<commit_message>
Ridefinizione del Diagramma delle classi definitivo
</commit_message>
<xml_diff>
--- a/Analisi,progettazione e test del progetto CircoloTennis.docx
+++ b/Analisi,progettazione e test del progetto CircoloTennis.docx
@@ -201,9 +201,11 @@
             <w:tcW w:w="2407" w:type="dxa"/>
           </w:tcPr>
           <w:p>
+            <w:proofErr w:type="spellStart"/>
             <w:r>
               <w:t>may</w:t>
             </w:r>
+            <w:proofErr w:type="spellEnd"/>
           </w:p>
         </w:tc>
         <w:tc>
@@ -736,9 +738,11 @@
             <w:tcW w:w="2407" w:type="dxa"/>
           </w:tcPr>
           <w:p>
+            <w:proofErr w:type="spellStart"/>
             <w:r>
               <w:t>may</w:t>
             </w:r>
+            <w:proofErr w:type="spellEnd"/>
           </w:p>
         </w:tc>
         <w:tc>
@@ -834,7 +838,7 @@
         </w:rPr>
         <w:lastRenderedPageBreak/>
         <w:drawing>
-          <wp:inline distT="0" distB="0" distL="0" distR="0" wp14:anchorId="1EAF9212" wp14:editId="7CD7341D">
+          <wp:inline distT="0" distB="0" distL="0" distR="0" wp14:anchorId="1EAF9212" wp14:editId="5703DC24">
             <wp:extent cx="2392680" cy="4725543"/>
             <wp:effectExtent l="0" t="0" r="7620" b="0"/>
             <wp:docPr id="2" name="Immagine 2"/>
@@ -869,16 +873,14 @@
           </wp:inline>
         </w:drawing>
       </w:r>
-    </w:p>
-    <w:p>
       <w:r>
         <w:rPr>
           <w:noProof/>
         </w:rPr>
         <w:drawing>
-          <wp:inline distT="0" distB="0" distL="0" distR="0" wp14:anchorId="74D86A74" wp14:editId="04BF4D85">
-            <wp:extent cx="6144895" cy="3311537"/>
-            <wp:effectExtent l="0" t="0" r="8255" b="3175"/>
+          <wp:inline distT="0" distB="0" distL="0" distR="0" wp14:anchorId="14921E6F" wp14:editId="1EB1104D">
+            <wp:extent cx="6120130" cy="3335020"/>
+            <wp:effectExtent l="0" t="0" r="0" b="0"/>
             <wp:docPr id="1" name="Immagine 1"/>
             <wp:cNvGraphicFramePr>
               <a:graphicFrameLocks xmlns:a="http://schemas.openxmlformats.org/drawingml/2006/main" noChangeAspect="1"/>
@@ -899,7 +901,7 @@
                   <pic:spPr>
                     <a:xfrm>
                       <a:off x="0" y="0"/>
-                      <a:ext cx="6188121" cy="3334832"/>
+                      <a:ext cx="6120130" cy="3335020"/>
                     </a:xfrm>
                     <a:prstGeom prst="rect">
                       <a:avLst/>
@@ -915,12 +917,12 @@
     <w:p/>
     <w:p/>
     <w:p/>
+    <w:p/>
     <w:p>
       <w:r>
         <w:rPr>
           <w:noProof/>
         </w:rPr>
-        <w:lastRenderedPageBreak/>
         <w:drawing>
           <wp:anchor distT="0" distB="0" distL="114300" distR="114300" simplePos="0" relativeHeight="251659264" behindDoc="0" locked="0" layoutInCell="1" allowOverlap="1" wp14:anchorId="65CA3C71" wp14:editId="1C3F93E2">
             <wp:simplePos x="0" y="0"/>
@@ -1136,7 +1138,32 @@
     <w:p/>
     <w:p/>
     <w:p/>
-    <w:p/>
+    <w:p>
+      <w:r>
+        <w:t xml:space="preserve">Aggiunto anche i test base di </w:t>
+      </w:r>
+      <w:proofErr w:type="spellStart"/>
+      <w:r>
+        <w:t>esportacsv</w:t>
+      </w:r>
+      <w:proofErr w:type="spellEnd"/>
+      <w:r>
+        <w:t xml:space="preserve">, </w:t>
+      </w:r>
+      <w:proofErr w:type="spellStart"/>
+      <w:r>
+        <w:t>caricaDati</w:t>
+      </w:r>
+      <w:proofErr w:type="spellEnd"/>
+      <w:r>
+        <w:t xml:space="preserve"> e </w:t>
+      </w:r>
+      <w:proofErr w:type="spellStart"/>
+      <w:r>
+        <w:t>salvaDati</w:t>
+      </w:r>
+      <w:proofErr w:type="spellEnd"/>
+    </w:p>
     <w:p/>
     <w:p>
       <w:pPr>
@@ -1149,7 +1176,6 @@
         <w:rPr>
           <w:color w:val="FF0000"/>
         </w:rPr>
-        <w:lastRenderedPageBreak/>
         <w:t>TEST D’INTEGRAZIONE</w:t>
       </w:r>
     </w:p>

</xml_diff>

<commit_message>
aggiunta la tabella del piano del test d'integrazione
</commit_message>
<xml_diff>
--- a/Analisi,progettazione e test del progetto CircoloTennis.docx
+++ b/Analisi,progettazione e test del progetto CircoloTennis.docx
@@ -383,6 +383,7 @@
             <w:tcW w:w="2407" w:type="dxa"/>
           </w:tcPr>
           <w:p>
+            <w:proofErr w:type="gramStart"/>
             <w:r>
               <w:rPr>
                 <w:rStyle w:val="normaltextrun"/>
@@ -390,7 +391,17 @@
                 <w:color w:val="000000"/>
                 <w:shd w:val="clear" w:color="auto" w:fill="FFFFFF"/>
               </w:rPr>
-              <w:t>Visualizzare  il numero di lezioni tenute da ogni maestro in ordine alfabetico di cliente</w:t>
+              <w:t>Visualizzare  il</w:t>
+            </w:r>
+            <w:proofErr w:type="gramEnd"/>
+            <w:r>
+              <w:rPr>
+                <w:rStyle w:val="normaltextrun"/>
+                <w:rFonts w:ascii="Calibri" w:hAnsi="Calibri" w:cs="Calibri"/>
+                <w:color w:val="000000"/>
+                <w:shd w:val="clear" w:color="auto" w:fill="FFFFFF"/>
+              </w:rPr>
+              <w:t> numero di lezioni tenute da ogni maestro in ordine alfabetico di cliente</w:t>
             </w:r>
             <w:r>
               <w:rPr>
@@ -1178,6 +1189,387 @@
         </w:rPr>
         <w:t>TEST D’INTEGRAZIONE</w:t>
       </w:r>
+    </w:p>
+    <w:p>
+      <w:pPr>
+        <w:jc w:val="center"/>
+        <w:rPr>
+          <w:noProof/>
+        </w:rPr>
+      </w:pPr>
+      <w:r>
+        <w:rPr>
+          <w:noProof/>
+        </w:rPr>
+        <w:drawing>
+          <wp:anchor distT="0" distB="0" distL="114300" distR="114300" simplePos="0" relativeHeight="251661312" behindDoc="0" locked="0" layoutInCell="1" allowOverlap="1" wp14:anchorId="7AA55EDD" wp14:editId="63312339">
+            <wp:simplePos x="0" y="0"/>
+            <wp:positionH relativeFrom="column">
+              <wp:posOffset>394335</wp:posOffset>
+            </wp:positionH>
+            <wp:positionV relativeFrom="paragraph">
+              <wp:posOffset>137795</wp:posOffset>
+            </wp:positionV>
+            <wp:extent cx="5248275" cy="2705100"/>
+            <wp:effectExtent l="0" t="0" r="9525" b="0"/>
+            <wp:wrapSquare wrapText="bothSides"/>
+            <wp:docPr id="6" name="Immagine 6"/>
+            <wp:cNvGraphicFramePr>
+              <a:graphicFrameLocks xmlns:a="http://schemas.openxmlformats.org/drawingml/2006/main" noChangeAspect="1"/>
+            </wp:cNvGraphicFramePr>
+            <a:graphic xmlns:a="http://schemas.openxmlformats.org/drawingml/2006/main">
+              <a:graphicData uri="http://schemas.openxmlformats.org/drawingml/2006/picture">
+                <pic:pic xmlns:pic="http://schemas.openxmlformats.org/drawingml/2006/picture">
+                  <pic:nvPicPr>
+                    <pic:cNvPr id="1" name=""/>
+                    <pic:cNvPicPr/>
+                  </pic:nvPicPr>
+                  <pic:blipFill rotWithShape="1">
+                    <a:blip r:embed="rId9">
+                      <a:extLst>
+                        <a:ext uri="{28A0092B-C50C-407E-A947-70E740481C1C}">
+                          <a14:useLocalDpi xmlns:a14="http://schemas.microsoft.com/office/drawing/2010/main" val="0"/>
+                        </a:ext>
+                      </a:extLst>
+                    </a:blip>
+                    <a:srcRect l="5136" t="29464" r="9110" b="11606"/>
+                    <a:stretch/>
+                  </pic:blipFill>
+                  <pic:spPr bwMode="auto">
+                    <a:xfrm>
+                      <a:off x="0" y="0"/>
+                      <a:ext cx="5248275" cy="2705100"/>
+                    </a:xfrm>
+                    <a:prstGeom prst="rect">
+                      <a:avLst/>
+                    </a:prstGeom>
+                    <a:ln>
+                      <a:noFill/>
+                    </a:ln>
+                    <a:extLst>
+                      <a:ext uri="{53640926-AAD7-44D8-BBD7-CCE9431645EC}">
+                        <a14:shadowObscured xmlns:a14="http://schemas.microsoft.com/office/drawing/2010/main"/>
+                      </a:ext>
+                    </a:extLst>
+                  </pic:spPr>
+                </pic:pic>
+              </a:graphicData>
+            </a:graphic>
+            <wp14:sizeRelH relativeFrom="margin">
+              <wp14:pctWidth>0</wp14:pctWidth>
+            </wp14:sizeRelH>
+            <wp14:sizeRelV relativeFrom="margin">
+              <wp14:pctHeight>0</wp14:pctHeight>
+            </wp14:sizeRelV>
+          </wp:anchor>
+        </w:drawing>
+      </w:r>
+    </w:p>
+    <w:p>
+      <w:pPr>
+        <w:jc w:val="center"/>
+        <w:rPr>
+          <w:color w:val="FF0000"/>
+        </w:rPr>
+      </w:pPr>
+    </w:p>
+    <w:p>
+      <w:pPr>
+        <w:jc w:val="center"/>
+        <w:rPr>
+          <w:color w:val="FF0000"/>
+        </w:rPr>
+      </w:pPr>
+    </w:p>
+    <w:p>
+      <w:pPr>
+        <w:jc w:val="center"/>
+        <w:rPr>
+          <w:color w:val="FF0000"/>
+        </w:rPr>
+      </w:pPr>
+    </w:p>
+    <w:p>
+      <w:pPr>
+        <w:jc w:val="center"/>
+        <w:rPr>
+          <w:color w:val="FF0000"/>
+        </w:rPr>
+      </w:pPr>
+    </w:p>
+    <w:p>
+      <w:pPr>
+        <w:jc w:val="center"/>
+        <w:rPr>
+          <w:color w:val="FF0000"/>
+        </w:rPr>
+      </w:pPr>
+    </w:p>
+    <w:p>
+      <w:pPr>
+        <w:jc w:val="center"/>
+        <w:rPr>
+          <w:color w:val="FF0000"/>
+        </w:rPr>
+      </w:pPr>
+    </w:p>
+    <w:p>
+      <w:pPr>
+        <w:jc w:val="center"/>
+        <w:rPr>
+          <w:color w:val="FF0000"/>
+        </w:rPr>
+      </w:pPr>
+    </w:p>
+    <w:p>
+      <w:pPr>
+        <w:jc w:val="center"/>
+        <w:rPr>
+          <w:color w:val="FF0000"/>
+        </w:rPr>
+      </w:pPr>
+    </w:p>
+    <w:p>
+      <w:pPr>
+        <w:jc w:val="center"/>
+        <w:rPr>
+          <w:color w:val="FF0000"/>
+        </w:rPr>
+      </w:pPr>
+    </w:p>
+    <w:p>
+      <w:pPr>
+        <w:jc w:val="center"/>
+        <w:rPr>
+          <w:color w:val="FF0000"/>
+        </w:rPr>
+      </w:pPr>
+      <w:r>
+        <w:rPr>
+          <w:noProof/>
+        </w:rPr>
+        <w:drawing>
+          <wp:anchor distT="0" distB="0" distL="114300" distR="114300" simplePos="0" relativeHeight="251662336" behindDoc="0" locked="0" layoutInCell="1" allowOverlap="1" wp14:anchorId="5139FA3F" wp14:editId="2EAC6F41">
+            <wp:simplePos x="0" y="0"/>
+            <wp:positionH relativeFrom="column">
+              <wp:posOffset>432435</wp:posOffset>
+            </wp:positionH>
+            <wp:positionV relativeFrom="paragraph">
+              <wp:posOffset>53975</wp:posOffset>
+            </wp:positionV>
+            <wp:extent cx="5172075" cy="2809875"/>
+            <wp:effectExtent l="0" t="0" r="9525" b="9525"/>
+            <wp:wrapSquare wrapText="bothSides"/>
+            <wp:docPr id="7" name="Immagine 7"/>
+            <wp:cNvGraphicFramePr>
+              <a:graphicFrameLocks xmlns:a="http://schemas.openxmlformats.org/drawingml/2006/main" noChangeAspect="1"/>
+            </wp:cNvGraphicFramePr>
+            <a:graphic xmlns:a="http://schemas.openxmlformats.org/drawingml/2006/main">
+              <a:graphicData uri="http://schemas.openxmlformats.org/drawingml/2006/picture">
+                <pic:pic xmlns:pic="http://schemas.openxmlformats.org/drawingml/2006/picture">
+                  <pic:nvPicPr>
+                    <pic:cNvPr id="1" name=""/>
+                    <pic:cNvPicPr/>
+                  </pic:nvPicPr>
+                  <pic:blipFill rotWithShape="1">
+                    <a:blip r:embed="rId10">
+                      <a:extLst>
+                        <a:ext uri="{28A0092B-C50C-407E-A947-70E740481C1C}">
+                          <a14:useLocalDpi xmlns:a14="http://schemas.microsoft.com/office/drawing/2010/main" val="0"/>
+                        </a:ext>
+                      </a:extLst>
+                    </a:blip>
+                    <a:srcRect l="5292" t="26767" r="10199" b="12021"/>
+                    <a:stretch/>
+                  </pic:blipFill>
+                  <pic:spPr bwMode="auto">
+                    <a:xfrm>
+                      <a:off x="0" y="0"/>
+                      <a:ext cx="5172075" cy="2809875"/>
+                    </a:xfrm>
+                    <a:prstGeom prst="rect">
+                      <a:avLst/>
+                    </a:prstGeom>
+                    <a:ln>
+                      <a:noFill/>
+                    </a:ln>
+                    <a:extLst>
+                      <a:ext uri="{53640926-AAD7-44D8-BBD7-CCE9431645EC}">
+                        <a14:shadowObscured xmlns:a14="http://schemas.microsoft.com/office/drawing/2010/main"/>
+                      </a:ext>
+                    </a:extLst>
+                  </pic:spPr>
+                </pic:pic>
+              </a:graphicData>
+            </a:graphic>
+          </wp:anchor>
+        </w:drawing>
+      </w:r>
+    </w:p>
+    <w:p>
+      <w:pPr>
+        <w:jc w:val="center"/>
+        <w:rPr>
+          <w:noProof/>
+        </w:rPr>
+      </w:pPr>
+    </w:p>
+    <w:p>
+      <w:pPr>
+        <w:jc w:val="center"/>
+        <w:rPr>
+          <w:color w:val="FF0000"/>
+        </w:rPr>
+      </w:pPr>
+    </w:p>
+    <w:p>
+      <w:pPr>
+        <w:jc w:val="center"/>
+        <w:rPr>
+          <w:color w:val="FF0000"/>
+        </w:rPr>
+      </w:pPr>
+    </w:p>
+    <w:p>
+      <w:pPr>
+        <w:jc w:val="center"/>
+        <w:rPr>
+          <w:color w:val="FF0000"/>
+        </w:rPr>
+      </w:pPr>
+    </w:p>
+    <w:p>
+      <w:pPr>
+        <w:jc w:val="center"/>
+        <w:rPr>
+          <w:color w:val="FF0000"/>
+        </w:rPr>
+      </w:pPr>
+    </w:p>
+    <w:p>
+      <w:pPr>
+        <w:jc w:val="center"/>
+        <w:rPr>
+          <w:color w:val="FF0000"/>
+        </w:rPr>
+      </w:pPr>
+    </w:p>
+    <w:p>
+      <w:pPr>
+        <w:jc w:val="center"/>
+        <w:rPr>
+          <w:color w:val="FF0000"/>
+        </w:rPr>
+      </w:pPr>
+    </w:p>
+    <w:p>
+      <w:pPr>
+        <w:jc w:val="center"/>
+        <w:rPr>
+          <w:color w:val="FF0000"/>
+        </w:rPr>
+      </w:pPr>
+    </w:p>
+    <w:p>
+      <w:pPr>
+        <w:jc w:val="center"/>
+        <w:rPr>
+          <w:color w:val="FF0000"/>
+        </w:rPr>
+      </w:pPr>
+    </w:p>
+    <w:p>
+      <w:pPr>
+        <w:jc w:val="center"/>
+        <w:rPr>
+          <w:color w:val="FF0000"/>
+        </w:rPr>
+      </w:pPr>
+      <w:r>
+        <w:rPr>
+          <w:noProof/>
+        </w:rPr>
+        <w:drawing>
+          <wp:anchor distT="0" distB="0" distL="114300" distR="114300" simplePos="0" relativeHeight="251663360" behindDoc="1" locked="0" layoutInCell="1" allowOverlap="1" wp14:anchorId="7A52D13E" wp14:editId="62EE1C08">
+            <wp:simplePos x="0" y="0"/>
+            <wp:positionH relativeFrom="margin">
+              <wp:posOffset>451485</wp:posOffset>
+            </wp:positionH>
+            <wp:positionV relativeFrom="page">
+              <wp:posOffset>7191375</wp:posOffset>
+            </wp:positionV>
+            <wp:extent cx="5000625" cy="2695575"/>
+            <wp:effectExtent l="0" t="0" r="9525" b="9525"/>
+            <wp:wrapTight wrapText="bothSides">
+              <wp:wrapPolygon edited="0">
+                <wp:start x="0" y="0"/>
+                <wp:lineTo x="0" y="21524"/>
+                <wp:lineTo x="21559" y="21524"/>
+                <wp:lineTo x="21559" y="0"/>
+                <wp:lineTo x="0" y="0"/>
+              </wp:wrapPolygon>
+            </wp:wrapTight>
+            <wp:docPr id="8" name="Immagine 8"/>
+            <wp:cNvGraphicFramePr>
+              <a:graphicFrameLocks xmlns:a="http://schemas.openxmlformats.org/drawingml/2006/main" noChangeAspect="1"/>
+            </wp:cNvGraphicFramePr>
+            <a:graphic xmlns:a="http://schemas.openxmlformats.org/drawingml/2006/main">
+              <a:graphicData uri="http://schemas.openxmlformats.org/drawingml/2006/picture">
+                <pic:pic xmlns:pic="http://schemas.openxmlformats.org/drawingml/2006/picture">
+                  <pic:nvPicPr>
+                    <pic:cNvPr id="1" name=""/>
+                    <pic:cNvPicPr/>
+                  </pic:nvPicPr>
+                  <pic:blipFill rotWithShape="1">
+                    <a:blip r:embed="rId11">
+                      <a:extLst>
+                        <a:ext uri="{28A0092B-C50C-407E-A947-70E740481C1C}">
+                          <a14:useLocalDpi xmlns:a14="http://schemas.microsoft.com/office/drawing/2010/main" val="0"/>
+                        </a:ext>
+                      </a:extLst>
+                    </a:blip>
+                    <a:srcRect l="5603" t="26974" r="12689" b="14303"/>
+                    <a:stretch/>
+                  </pic:blipFill>
+                  <pic:spPr bwMode="auto">
+                    <a:xfrm>
+                      <a:off x="0" y="0"/>
+                      <a:ext cx="5000625" cy="2695575"/>
+                    </a:xfrm>
+                    <a:prstGeom prst="rect">
+                      <a:avLst/>
+                    </a:prstGeom>
+                    <a:ln>
+                      <a:noFill/>
+                    </a:ln>
+                    <a:extLst>
+                      <a:ext uri="{53640926-AAD7-44D8-BBD7-CCE9431645EC}">
+                        <a14:shadowObscured xmlns:a14="http://schemas.microsoft.com/office/drawing/2010/main"/>
+                      </a:ext>
+                    </a:extLst>
+                  </pic:spPr>
+                </pic:pic>
+              </a:graphicData>
+            </a:graphic>
+          </wp:anchor>
+        </w:drawing>
+      </w:r>
+    </w:p>
+    <w:p>
+      <w:pPr>
+        <w:jc w:val="center"/>
+        <w:rPr>
+          <w:noProof/>
+        </w:rPr>
+      </w:pPr>
+    </w:p>
+    <w:p>
+      <w:pPr>
+        <w:jc w:val="center"/>
+        <w:rPr>
+          <w:color w:val="FF0000"/>
+        </w:rPr>
+      </w:pPr>
     </w:p>
     <w:sectPr>
       <w:pgSz w:w="11906" w:h="16838"/>

</xml_diff>